<commit_message>
implemented sessions and more web ui functionality
</commit_message>
<xml_diff>
--- a/P1 requirements.docx
+++ b/P1 requirements.docx
@@ -166,13 +166,15 @@
         <w:spacing w:before="100" w:beforeAutospacing="1" w:after="100" w:afterAutospacing="1" w:line="240" w:lineRule="auto"/>
         <w:rPr>
           <w:rFonts w:ascii="Times New Roman" w:eastAsia="Times New Roman" w:hAnsi="Times New Roman" w:cs="Times New Roman"/>
-          <w:sz w:val="24"/>
-          <w:szCs w:val="24"/>
-        </w:rPr>
-      </w:pPr>
-      <w:r>
-        <w:rPr>
-          <w:rFonts w:ascii="Times New Roman" w:eastAsia="Times New Roman" w:hAnsi="Times New Roman" w:cs="Times New Roman"/>
+          <w:strike/>
+          <w:sz w:val="24"/>
+          <w:szCs w:val="24"/>
+        </w:rPr>
+      </w:pPr>
+      <w:r>
+        <w:rPr>
+          <w:rFonts w:ascii="Times New Roman" w:eastAsia="Times New Roman" w:hAnsi="Times New Roman" w:cs="Times New Roman"/>
+          <w:strike/>
           <w:sz w:val="24"/>
           <w:szCs w:val="24"/>
         </w:rPr>
@@ -188,13 +190,15 @@
         <w:spacing w:before="100" w:beforeAutospacing="1" w:after="100" w:afterAutospacing="1" w:line="240" w:lineRule="auto"/>
         <w:rPr>
           <w:rFonts w:ascii="Times New Roman" w:eastAsia="Times New Roman" w:hAnsi="Times New Roman" w:cs="Times New Roman"/>
-          <w:sz w:val="24"/>
-          <w:szCs w:val="24"/>
-        </w:rPr>
-      </w:pPr>
-      <w:r>
-        <w:rPr>
-          <w:rFonts w:ascii="Times New Roman" w:eastAsia="Times New Roman" w:hAnsi="Times New Roman" w:cs="Times New Roman"/>
+          <w:strike/>
+          <w:sz w:val="24"/>
+          <w:szCs w:val="24"/>
+        </w:rPr>
+      </w:pPr>
+      <w:r>
+        <w:rPr>
+          <w:rFonts w:ascii="Times New Roman" w:eastAsia="Times New Roman" w:hAnsi="Times New Roman" w:cs="Times New Roman"/>
+          <w:strike/>
           <w:sz w:val="24"/>
           <w:szCs w:val="24"/>
         </w:rPr>
@@ -298,13 +302,15 @@
         <w:spacing w:before="100" w:beforeAutospacing="1" w:after="100" w:afterAutospacing="1" w:line="240" w:lineRule="auto"/>
         <w:rPr>
           <w:rFonts w:ascii="Times New Roman" w:eastAsia="Times New Roman" w:hAnsi="Times New Roman" w:cs="Times New Roman"/>
-          <w:sz w:val="24"/>
-          <w:szCs w:val="24"/>
-        </w:rPr>
-      </w:pPr>
-      <w:r>
-        <w:rPr>
-          <w:rFonts w:ascii="Times New Roman" w:eastAsia="Times New Roman" w:hAnsi="Times New Roman" w:cs="Times New Roman"/>
+          <w:strike/>
+          <w:sz w:val="24"/>
+          <w:szCs w:val="24"/>
+        </w:rPr>
+      </w:pPr>
+      <w:r>
+        <w:rPr>
+          <w:rFonts w:ascii="Times New Roman" w:eastAsia="Times New Roman" w:hAnsi="Times New Roman" w:cs="Times New Roman"/>
+          <w:strike/>
           <w:sz w:val="24"/>
           <w:szCs w:val="24"/>
         </w:rPr>
@@ -558,7 +564,35 @@
           <w:sz w:val="24"/>
           <w:szCs w:val="24"/>
         </w:rPr>
-        <w:t>At least 20 unit tests</w:t>
+        <w:t xml:space="preserve">At least </w:t>
+      </w:r>
+      <w:proofErr w:type="gramStart"/>
+      <w:r>
+        <w:rPr>
+          <w:rFonts w:ascii="Times New Roman" w:eastAsia="Times New Roman" w:hAnsi="Times New Roman" w:cs="Times New Roman"/>
+          <w:sz w:val="24"/>
+          <w:szCs w:val="24"/>
+        </w:rPr>
+        <w:t>20 unit</w:t>
+      </w:r>
+      <w:proofErr w:type="gramEnd"/>
+      <w:r>
+        <w:rPr>
+          <w:rFonts w:ascii="Times New Roman" w:eastAsia="Times New Roman" w:hAnsi="Times New Roman" w:cs="Times New Roman"/>
+          <w:sz w:val="24"/>
+          <w:szCs w:val="24"/>
+        </w:rPr>
+        <w:t xml:space="preserve"> test</w:t>
+      </w:r>
+      <w:bookmarkStart w:id="0" w:name="_GoBack"/>
+      <w:bookmarkEnd w:id="0"/>
+      <w:r>
+        <w:rPr>
+          <w:rFonts w:ascii="Times New Roman" w:eastAsia="Times New Roman" w:hAnsi="Times New Roman" w:cs="Times New Roman"/>
+          <w:sz w:val="24"/>
+          <w:szCs w:val="24"/>
+        </w:rPr>
+        <w:t>s</w:t>
       </w:r>
     </w:p>
     <w:p>
@@ -570,13 +604,15 @@
         <w:spacing w:before="100" w:beforeAutospacing="1" w:after="100" w:afterAutospacing="1" w:line="240" w:lineRule="auto"/>
         <w:rPr>
           <w:rFonts w:ascii="Times New Roman" w:eastAsia="Times New Roman" w:hAnsi="Times New Roman" w:cs="Times New Roman"/>
-          <w:sz w:val="24"/>
-          <w:szCs w:val="24"/>
-        </w:rPr>
-      </w:pPr>
-      <w:r>
-        <w:rPr>
-          <w:rFonts w:ascii="Times New Roman" w:eastAsia="Times New Roman" w:hAnsi="Times New Roman" w:cs="Times New Roman"/>
+          <w:strike/>
+          <w:sz w:val="24"/>
+          <w:szCs w:val="24"/>
+        </w:rPr>
+      </w:pPr>
+      <w:r>
+        <w:rPr>
+          <w:rFonts w:ascii="Times New Roman" w:eastAsia="Times New Roman" w:hAnsi="Times New Roman" w:cs="Times New Roman"/>
+          <w:strike/>
           <w:sz w:val="24"/>
           <w:szCs w:val="24"/>
         </w:rPr>
@@ -592,13 +628,15 @@
         <w:spacing w:before="100" w:beforeAutospacing="1" w:after="100" w:afterAutospacing="1" w:line="240" w:lineRule="auto"/>
         <w:rPr>
           <w:rFonts w:ascii="Times New Roman" w:eastAsia="Times New Roman" w:hAnsi="Times New Roman" w:cs="Times New Roman"/>
-          <w:sz w:val="24"/>
-          <w:szCs w:val="24"/>
-        </w:rPr>
-      </w:pPr>
-      <w:r>
-        <w:rPr>
-          <w:rFonts w:ascii="Times New Roman" w:eastAsia="Times New Roman" w:hAnsi="Times New Roman" w:cs="Times New Roman"/>
+          <w:strike/>
+          <w:sz w:val="24"/>
+          <w:szCs w:val="24"/>
+        </w:rPr>
+      </w:pPr>
+      <w:r>
+        <w:rPr>
+          <w:rFonts w:ascii="Times New Roman" w:eastAsia="Times New Roman" w:hAnsi="Times New Roman" w:cs="Times New Roman"/>
+          <w:strike/>
           <w:sz w:val="24"/>
           <w:szCs w:val="24"/>
         </w:rPr>
@@ -614,13 +652,15 @@
         <w:spacing w:before="100" w:beforeAutospacing="1" w:after="100" w:afterAutospacing="1" w:line="240" w:lineRule="auto"/>
         <w:rPr>
           <w:rFonts w:ascii="Times New Roman" w:eastAsia="Times New Roman" w:hAnsi="Times New Roman" w:cs="Times New Roman"/>
-          <w:sz w:val="24"/>
-          <w:szCs w:val="24"/>
-        </w:rPr>
-      </w:pPr>
-      <w:r>
-        <w:rPr>
-          <w:rFonts w:ascii="Times New Roman" w:eastAsia="Times New Roman" w:hAnsi="Times New Roman" w:cs="Times New Roman"/>
+          <w:strike/>
+          <w:sz w:val="24"/>
+          <w:szCs w:val="24"/>
+        </w:rPr>
+      </w:pPr>
+      <w:r>
+        <w:rPr>
+          <w:rFonts w:ascii="Times New Roman" w:eastAsia="Times New Roman" w:hAnsi="Times New Roman" w:cs="Times New Roman"/>
+          <w:strike/>
           <w:sz w:val="24"/>
           <w:szCs w:val="24"/>
         </w:rPr>
@@ -680,13 +720,15 @@
         <w:spacing w:before="100" w:beforeAutospacing="1" w:after="100" w:afterAutospacing="1" w:line="240" w:lineRule="auto"/>
         <w:rPr>
           <w:rFonts w:ascii="Times New Roman" w:eastAsia="Times New Roman" w:hAnsi="Times New Roman" w:cs="Times New Roman"/>
-          <w:sz w:val="24"/>
-          <w:szCs w:val="24"/>
-        </w:rPr>
-      </w:pPr>
-      <w:r>
-        <w:rPr>
-          <w:rFonts w:ascii="Times New Roman" w:eastAsia="Times New Roman" w:hAnsi="Times New Roman" w:cs="Times New Roman"/>
+          <w:strike/>
+          <w:sz w:val="24"/>
+          <w:szCs w:val="24"/>
+        </w:rPr>
+      </w:pPr>
+      <w:r>
+        <w:rPr>
+          <w:rFonts w:ascii="Times New Roman" w:eastAsia="Times New Roman" w:hAnsi="Times New Roman" w:cs="Times New Roman"/>
+          <w:strike/>
           <w:sz w:val="24"/>
           <w:szCs w:val="24"/>
         </w:rPr>
@@ -724,13 +766,15 @@
         <w:spacing w:before="100" w:beforeAutospacing="1" w:after="100" w:afterAutospacing="1" w:line="240" w:lineRule="auto"/>
         <w:rPr>
           <w:rFonts w:ascii="Times New Roman" w:eastAsia="Times New Roman" w:hAnsi="Times New Roman" w:cs="Times New Roman"/>
-          <w:sz w:val="24"/>
-          <w:szCs w:val="24"/>
-        </w:rPr>
-      </w:pPr>
-      <w:r>
-        <w:rPr>
-          <w:rFonts w:ascii="Times New Roman" w:eastAsia="Times New Roman" w:hAnsi="Times New Roman" w:cs="Times New Roman"/>
+          <w:strike/>
+          <w:sz w:val="24"/>
+          <w:szCs w:val="24"/>
+        </w:rPr>
+      </w:pPr>
+      <w:r>
+        <w:rPr>
+          <w:rFonts w:ascii="Times New Roman" w:eastAsia="Times New Roman" w:hAnsi="Times New Roman" w:cs="Times New Roman"/>
+          <w:strike/>
           <w:sz w:val="24"/>
           <w:szCs w:val="24"/>
         </w:rPr>
@@ -928,6 +972,7 @@
           <w:szCs w:val="24"/>
         </w:rPr>
       </w:pPr>
+      <w:proofErr w:type="spellStart"/>
       <w:r>
         <w:rPr>
           <w:rFonts w:ascii="Times New Roman" w:eastAsia="Times New Roman" w:hAnsi="Times New Roman" w:cs="Times New Roman"/>
@@ -936,6 +981,7 @@
         </w:rPr>
         <w:t>BootstrapJS</w:t>
       </w:r>
+      <w:proofErr w:type="spellEnd"/>
     </w:p>
     <w:p>
       <w:pPr>
@@ -972,6 +1018,7 @@
           <w:szCs w:val="24"/>
         </w:rPr>
       </w:pPr>
+      <w:proofErr w:type="spellStart"/>
       <w:r>
         <w:rPr>
           <w:rFonts w:ascii="Times New Roman" w:eastAsia="Times New Roman" w:hAnsi="Times New Roman" w:cs="Times New Roman"/>
@@ -980,6 +1027,7 @@
         </w:rPr>
         <w:t>Xunit</w:t>
       </w:r>
+      <w:proofErr w:type="spellEnd"/>
     </w:p>
     <w:p>
       <w:pPr>
@@ -994,19 +1042,36 @@
           <w:szCs w:val="24"/>
         </w:rPr>
       </w:pPr>
-      <w:r>
-        <w:rPr>
-          <w:rFonts w:ascii="Times New Roman" w:eastAsia="Times New Roman" w:hAnsi="Times New Roman" w:cs="Times New Roman"/>
-          <w:sz w:val="24"/>
-          <w:szCs w:val="24"/>
-        </w:rPr>
-        <w:t>Serilog or Nlog</w:t>
-      </w:r>
-    </w:p>
-    <w:p>
-      <w:bookmarkStart w:id="0" w:name="_GoBack"/>
-      <w:bookmarkEnd w:id="0"/>
-    </w:p>
+      <w:proofErr w:type="spellStart"/>
+      <w:r>
+        <w:rPr>
+          <w:rFonts w:ascii="Times New Roman" w:eastAsia="Times New Roman" w:hAnsi="Times New Roman" w:cs="Times New Roman"/>
+          <w:sz w:val="24"/>
+          <w:szCs w:val="24"/>
+        </w:rPr>
+        <w:t>Serilog</w:t>
+      </w:r>
+      <w:proofErr w:type="spellEnd"/>
+      <w:r>
+        <w:rPr>
+          <w:rFonts w:ascii="Times New Roman" w:eastAsia="Times New Roman" w:hAnsi="Times New Roman" w:cs="Times New Roman"/>
+          <w:sz w:val="24"/>
+          <w:szCs w:val="24"/>
+        </w:rPr>
+        <w:t xml:space="preserve"> or </w:t>
+      </w:r>
+      <w:proofErr w:type="spellStart"/>
+      <w:r>
+        <w:rPr>
+          <w:rFonts w:ascii="Times New Roman" w:eastAsia="Times New Roman" w:hAnsi="Times New Roman" w:cs="Times New Roman"/>
+          <w:sz w:val="24"/>
+          <w:szCs w:val="24"/>
+        </w:rPr>
+        <w:t>Nlog</w:t>
+      </w:r>
+      <w:proofErr w:type="spellEnd"/>
+    </w:p>
+    <w:p/>
     <w:sectPr>
       <w:pgSz w:w="12240" w:h="15840"/>
       <w:pgMar w:top="1440" w:right="1440" w:bottom="1440" w:left="1440" w:header="720" w:footer="720" w:gutter="0"/>
@@ -1753,6 +1818,7 @@
     <w:lsdException w:name="HTML Sample" w:semiHidden="1" w:unhideWhenUsed="1"/>
     <w:lsdException w:name="HTML Typewriter" w:semiHidden="1" w:unhideWhenUsed="1"/>
     <w:lsdException w:name="HTML Variable" w:semiHidden="1" w:unhideWhenUsed="1"/>
+    <w:lsdException w:name="Normal Table" w:semiHidden="1" w:unhideWhenUsed="1"/>
     <w:lsdException w:name="annotation subject" w:semiHidden="1" w:unhideWhenUsed="1"/>
     <w:lsdException w:name="No List" w:semiHidden="1" w:unhideWhenUsed="1"/>
     <w:lsdException w:name="Outline List 1" w:semiHidden="1" w:unhideWhenUsed="1"/>
@@ -1799,8 +1865,10 @@
     <w:lsdException w:name="Table Subtle 2" w:semiHidden="1" w:unhideWhenUsed="1"/>
     <w:lsdException w:name="Table Web 1" w:semiHidden="1" w:unhideWhenUsed="1"/>
     <w:lsdException w:name="Table Web 2" w:semiHidden="1" w:unhideWhenUsed="1"/>
+    <w:lsdException w:name="Table Web 3" w:semiHidden="1" w:unhideWhenUsed="1"/>
     <w:lsdException w:name="Balloon Text" w:semiHidden="1" w:unhideWhenUsed="1"/>
     <w:lsdException w:name="Table Grid" w:uiPriority="39"/>
+    <w:lsdException w:name="Table Theme" w:semiHidden="1" w:unhideWhenUsed="1"/>
     <w:lsdException w:name="Placeholder Text" w:semiHidden="1"/>
     <w:lsdException w:name="No Spacing" w:uiPriority="1" w:qFormat="1"/>
     <w:lsdException w:name="Light Shading" w:uiPriority="60"/>

</xml_diff>

<commit_message>
fully implemented web ui
</commit_message>
<xml_diff>
--- a/P1 requirements.docx
+++ b/P1 requirements.docx
@@ -100,13 +100,15 @@
         <w:spacing w:before="100" w:beforeAutospacing="1" w:after="100" w:afterAutospacing="1" w:line="240" w:lineRule="auto"/>
         <w:rPr>
           <w:rFonts w:ascii="Times New Roman" w:eastAsia="Times New Roman" w:hAnsi="Times New Roman" w:cs="Times New Roman"/>
-          <w:sz w:val="24"/>
-          <w:szCs w:val="24"/>
-        </w:rPr>
-      </w:pPr>
-      <w:r>
-        <w:rPr>
-          <w:rFonts w:ascii="Times New Roman" w:eastAsia="Times New Roman" w:hAnsi="Times New Roman" w:cs="Times New Roman"/>
+          <w:strike/>
+          <w:sz w:val="24"/>
+          <w:szCs w:val="24"/>
+        </w:rPr>
+      </w:pPr>
+      <w:r>
+        <w:rPr>
+          <w:rFonts w:ascii="Times New Roman" w:eastAsia="Times New Roman" w:hAnsi="Times New Roman" w:cs="Times New Roman"/>
+          <w:strike/>
           <w:sz w:val="24"/>
           <w:szCs w:val="24"/>
         </w:rPr>
@@ -122,13 +124,15 @@
         <w:spacing w:before="100" w:beforeAutospacing="1" w:after="100" w:afterAutospacing="1" w:line="240" w:lineRule="auto"/>
         <w:rPr>
           <w:rFonts w:ascii="Times New Roman" w:eastAsia="Times New Roman" w:hAnsi="Times New Roman" w:cs="Times New Roman"/>
-          <w:sz w:val="24"/>
-          <w:szCs w:val="24"/>
-        </w:rPr>
-      </w:pPr>
-      <w:r>
-        <w:rPr>
-          <w:rFonts w:ascii="Times New Roman" w:eastAsia="Times New Roman" w:hAnsi="Times New Roman" w:cs="Times New Roman"/>
+          <w:strike/>
+          <w:sz w:val="24"/>
+          <w:szCs w:val="24"/>
+        </w:rPr>
+      </w:pPr>
+      <w:r>
+        <w:rPr>
+          <w:rFonts w:ascii="Times New Roman" w:eastAsia="Times New Roman" w:hAnsi="Times New Roman" w:cs="Times New Roman"/>
+          <w:strike/>
           <w:sz w:val="24"/>
           <w:szCs w:val="24"/>
         </w:rPr>
@@ -144,13 +148,15 @@
         <w:spacing w:before="100" w:beforeAutospacing="1" w:after="100" w:afterAutospacing="1" w:line="240" w:lineRule="auto"/>
         <w:rPr>
           <w:rFonts w:ascii="Times New Roman" w:eastAsia="Times New Roman" w:hAnsi="Times New Roman" w:cs="Times New Roman"/>
-          <w:sz w:val="24"/>
-          <w:szCs w:val="24"/>
-        </w:rPr>
-      </w:pPr>
-      <w:r>
-        <w:rPr>
-          <w:rFonts w:ascii="Times New Roman" w:eastAsia="Times New Roman" w:hAnsi="Times New Roman" w:cs="Times New Roman"/>
+          <w:strike/>
+          <w:sz w:val="24"/>
+          <w:szCs w:val="24"/>
+        </w:rPr>
+      </w:pPr>
+      <w:r>
+        <w:rPr>
+          <w:rFonts w:ascii="Times New Roman" w:eastAsia="Times New Roman" w:hAnsi="Times New Roman" w:cs="Times New Roman"/>
+          <w:strike/>
           <w:sz w:val="24"/>
           <w:szCs w:val="24"/>
         </w:rPr>
@@ -214,13 +220,15 @@
         <w:spacing w:before="100" w:beforeAutospacing="1" w:after="100" w:afterAutospacing="1" w:line="240" w:lineRule="auto"/>
         <w:rPr>
           <w:rFonts w:ascii="Times New Roman" w:eastAsia="Times New Roman" w:hAnsi="Times New Roman" w:cs="Times New Roman"/>
-          <w:sz w:val="24"/>
-          <w:szCs w:val="24"/>
-        </w:rPr>
-      </w:pPr>
-      <w:r>
-        <w:rPr>
-          <w:rFonts w:ascii="Times New Roman" w:eastAsia="Times New Roman" w:hAnsi="Times New Roman" w:cs="Times New Roman"/>
+          <w:strike/>
+          <w:sz w:val="24"/>
+          <w:szCs w:val="24"/>
+        </w:rPr>
+      </w:pPr>
+      <w:r>
+        <w:rPr>
+          <w:rFonts w:ascii="Times New Roman" w:eastAsia="Times New Roman" w:hAnsi="Times New Roman" w:cs="Times New Roman"/>
+          <w:strike/>
           <w:sz w:val="24"/>
           <w:szCs w:val="24"/>
         </w:rPr>
@@ -236,13 +244,15 @@
         <w:spacing w:before="100" w:beforeAutospacing="1" w:after="100" w:afterAutospacing="1" w:line="240" w:lineRule="auto"/>
         <w:rPr>
           <w:rFonts w:ascii="Times New Roman" w:eastAsia="Times New Roman" w:hAnsi="Times New Roman" w:cs="Times New Roman"/>
-          <w:sz w:val="24"/>
-          <w:szCs w:val="24"/>
-        </w:rPr>
-      </w:pPr>
-      <w:r>
-        <w:rPr>
-          <w:rFonts w:ascii="Times New Roman" w:eastAsia="Times New Roman" w:hAnsi="Times New Roman" w:cs="Times New Roman"/>
+          <w:strike/>
+          <w:sz w:val="24"/>
+          <w:szCs w:val="24"/>
+        </w:rPr>
+      </w:pPr>
+      <w:r>
+        <w:rPr>
+          <w:rFonts w:ascii="Times New Roman" w:eastAsia="Times New Roman" w:hAnsi="Times New Roman" w:cs="Times New Roman"/>
+          <w:strike/>
           <w:sz w:val="24"/>
           <w:szCs w:val="24"/>
         </w:rPr>
@@ -258,13 +268,15 @@
         <w:spacing w:before="100" w:beforeAutospacing="1" w:after="100" w:afterAutospacing="1" w:line="240" w:lineRule="auto"/>
         <w:rPr>
           <w:rFonts w:ascii="Times New Roman" w:eastAsia="Times New Roman" w:hAnsi="Times New Roman" w:cs="Times New Roman"/>
-          <w:sz w:val="24"/>
-          <w:szCs w:val="24"/>
-        </w:rPr>
-      </w:pPr>
-      <w:r>
-        <w:rPr>
-          <w:rFonts w:ascii="Times New Roman" w:eastAsia="Times New Roman" w:hAnsi="Times New Roman" w:cs="Times New Roman"/>
+          <w:strike/>
+          <w:sz w:val="24"/>
+          <w:szCs w:val="24"/>
+        </w:rPr>
+      </w:pPr>
+      <w:r>
+        <w:rPr>
+          <w:rFonts w:ascii="Times New Roman" w:eastAsia="Times New Roman" w:hAnsi="Times New Roman" w:cs="Times New Roman"/>
+          <w:strike/>
           <w:sz w:val="24"/>
           <w:szCs w:val="24"/>
         </w:rPr>
@@ -280,13 +292,15 @@
         <w:spacing w:before="100" w:beforeAutospacing="1" w:after="100" w:afterAutospacing="1" w:line="240" w:lineRule="auto"/>
         <w:rPr>
           <w:rFonts w:ascii="Times New Roman" w:eastAsia="Times New Roman" w:hAnsi="Times New Roman" w:cs="Times New Roman"/>
-          <w:sz w:val="24"/>
-          <w:szCs w:val="24"/>
-        </w:rPr>
-      </w:pPr>
-      <w:r>
-        <w:rPr>
-          <w:rFonts w:ascii="Times New Roman" w:eastAsia="Times New Roman" w:hAnsi="Times New Roman" w:cs="Times New Roman"/>
+          <w:strike/>
+          <w:sz w:val="24"/>
+          <w:szCs w:val="24"/>
+        </w:rPr>
+      </w:pPr>
+      <w:r>
+        <w:rPr>
+          <w:rFonts w:ascii="Times New Roman" w:eastAsia="Times New Roman" w:hAnsi="Times New Roman" w:cs="Times New Roman"/>
+          <w:strike/>
           <w:sz w:val="24"/>
           <w:szCs w:val="24"/>
         </w:rPr>
@@ -307,6 +321,7 @@
           <w:szCs w:val="24"/>
         </w:rPr>
       </w:pPr>
+      <w:bookmarkStart w:id="0" w:name="_GoBack"/>
       <w:r>
         <w:rPr>
           <w:rFonts w:ascii="Times New Roman" w:eastAsia="Times New Roman" w:hAnsi="Times New Roman" w:cs="Times New Roman"/>
@@ -317,6 +332,7 @@
         <w:t>Order histories should have the option to be sorted by date (latest to oldest and vice versa) or cost (least expensive to most expensive)</w:t>
       </w:r>
     </w:p>
+    <w:bookmarkEnd w:id="0"/>
     <w:p>
       <w:pPr>
         <w:spacing w:before="100" w:beforeAutospacing="1" w:after="100" w:afterAutospacing="1" w:line="240" w:lineRule="auto"/>
@@ -582,17 +598,7 @@
           <w:sz w:val="24"/>
           <w:szCs w:val="24"/>
         </w:rPr>
-        <w:t xml:space="preserve"> test</w:t>
-      </w:r>
-      <w:bookmarkStart w:id="0" w:name="_GoBack"/>
-      <w:bookmarkEnd w:id="0"/>
-      <w:r>
-        <w:rPr>
-          <w:rFonts w:ascii="Times New Roman" w:eastAsia="Times New Roman" w:hAnsi="Times New Roman" w:cs="Times New Roman"/>
-          <w:sz w:val="24"/>
-          <w:szCs w:val="24"/>
-        </w:rPr>
-        <w:t>s</w:t>
+        <w:t xml:space="preserve"> tests</w:t>
       </w:r>
     </w:p>
     <w:p>

</xml_diff>

<commit_message>
added 7 more unit tests for a total of 20
</commit_message>
<xml_diff>
--- a/P1 requirements.docx
+++ b/P1 requirements.docx
@@ -321,7 +321,6 @@
           <w:szCs w:val="24"/>
         </w:rPr>
       </w:pPr>
-      <w:bookmarkStart w:id="0" w:name="_GoBack"/>
       <w:r>
         <w:rPr>
           <w:rFonts w:ascii="Times New Roman" w:eastAsia="Times New Roman" w:hAnsi="Times New Roman" w:cs="Times New Roman"/>
@@ -332,7 +331,6 @@
         <w:t>Order histories should have the option to be sorted by date (latest to oldest and vice versa) or cost (least expensive to most expensive)</w:t>
       </w:r>
     </w:p>
-    <w:bookmarkEnd w:id="0"/>
     <w:p>
       <w:pPr>
         <w:spacing w:before="100" w:beforeAutospacing="1" w:after="100" w:afterAutospacing="1" w:line="240" w:lineRule="auto"/>
@@ -548,13 +546,15 @@
         <w:spacing w:before="100" w:beforeAutospacing="1" w:after="100" w:afterAutospacing="1" w:line="240" w:lineRule="auto"/>
         <w:rPr>
           <w:rFonts w:ascii="Times New Roman" w:eastAsia="Times New Roman" w:hAnsi="Times New Roman" w:cs="Times New Roman"/>
-          <w:sz w:val="24"/>
-          <w:szCs w:val="24"/>
-        </w:rPr>
-      </w:pPr>
-      <w:r>
-        <w:rPr>
-          <w:rFonts w:ascii="Times New Roman" w:eastAsia="Times New Roman" w:hAnsi="Times New Roman" w:cs="Times New Roman"/>
+          <w:strike/>
+          <w:sz w:val="24"/>
+          <w:szCs w:val="24"/>
+        </w:rPr>
+      </w:pPr>
+      <w:r>
+        <w:rPr>
+          <w:rFonts w:ascii="Times New Roman" w:eastAsia="Times New Roman" w:hAnsi="Times New Roman" w:cs="Times New Roman"/>
+          <w:strike/>
           <w:sz w:val="24"/>
           <w:szCs w:val="24"/>
         </w:rPr>
@@ -570,13 +570,16 @@
         <w:spacing w:before="100" w:beforeAutospacing="1" w:after="100" w:afterAutospacing="1" w:line="240" w:lineRule="auto"/>
         <w:rPr>
           <w:rFonts w:ascii="Times New Roman" w:eastAsia="Times New Roman" w:hAnsi="Times New Roman" w:cs="Times New Roman"/>
-          <w:sz w:val="24"/>
-          <w:szCs w:val="24"/>
-        </w:rPr>
-      </w:pPr>
-      <w:r>
-        <w:rPr>
-          <w:rFonts w:ascii="Times New Roman" w:eastAsia="Times New Roman" w:hAnsi="Times New Roman" w:cs="Times New Roman"/>
+          <w:strike/>
+          <w:sz w:val="24"/>
+          <w:szCs w:val="24"/>
+        </w:rPr>
+      </w:pPr>
+      <w:bookmarkStart w:id="0" w:name="_GoBack"/>
+      <w:r>
+        <w:rPr>
+          <w:rFonts w:ascii="Times New Roman" w:eastAsia="Times New Roman" w:hAnsi="Times New Roman" w:cs="Times New Roman"/>
+          <w:strike/>
           <w:sz w:val="24"/>
           <w:szCs w:val="24"/>
         </w:rPr>
@@ -586,6 +589,7 @@
       <w:r>
         <w:rPr>
           <w:rFonts w:ascii="Times New Roman" w:eastAsia="Times New Roman" w:hAnsi="Times New Roman" w:cs="Times New Roman"/>
+          <w:strike/>
           <w:sz w:val="24"/>
           <w:szCs w:val="24"/>
         </w:rPr>
@@ -595,12 +599,14 @@
       <w:r>
         <w:rPr>
           <w:rFonts w:ascii="Times New Roman" w:eastAsia="Times New Roman" w:hAnsi="Times New Roman" w:cs="Times New Roman"/>
+          <w:strike/>
           <w:sz w:val="24"/>
           <w:szCs w:val="24"/>
         </w:rPr>
         <w:t xml:space="preserve"> tests</w:t>
       </w:r>
     </w:p>
+    <w:bookmarkEnd w:id="0"/>
     <w:p>
       <w:pPr>
         <w:numPr>
@@ -750,13 +756,15 @@
         <w:spacing w:before="100" w:beforeAutospacing="1" w:after="100" w:afterAutospacing="1" w:line="240" w:lineRule="auto"/>
         <w:rPr>
           <w:rFonts w:ascii="Times New Roman" w:eastAsia="Times New Roman" w:hAnsi="Times New Roman" w:cs="Times New Roman"/>
-          <w:sz w:val="24"/>
-          <w:szCs w:val="24"/>
-        </w:rPr>
-      </w:pPr>
-      <w:r>
-        <w:rPr>
-          <w:rFonts w:ascii="Times New Roman" w:eastAsia="Times New Roman" w:hAnsi="Times New Roman" w:cs="Times New Roman"/>
+          <w:strike/>
+          <w:sz w:val="24"/>
+          <w:szCs w:val="24"/>
+        </w:rPr>
+      </w:pPr>
+      <w:r>
+        <w:rPr>
+          <w:rFonts w:ascii="Times New Roman" w:eastAsia="Times New Roman" w:hAnsi="Times New Roman" w:cs="Times New Roman"/>
+          <w:strike/>
           <w:sz w:val="24"/>
           <w:szCs w:val="24"/>
         </w:rPr>

</xml_diff>